<commit_message>
add q6 to EX3
</commit_message>
<xml_diff>
--- a/HW3/EX3.docx
+++ b/HW3/EX3.docx
@@ -6,8 +6,13 @@
       <w:pPr>
         <w:bidi w:val="0"/>
       </w:pPr>
-      <w:r>
-        <w:t xml:space="preserve">Roi Herzig </w:t>
+      <w:proofErr w:type="spellStart"/>
+      <w:r>
+        <w:t>Roi</w:t>
+      </w:r>
+      <w:proofErr w:type="spellEnd"/>
+      <w:r>
+        <w:t xml:space="preserve"> Herzig </w:t>
       </w:r>
       <w:r>
         <w:t xml:space="preserve">ID: </w:t>
@@ -16,15 +21,28 @@
         <w:t>300360310</w:t>
       </w:r>
       <w:r>
-        <w:t xml:space="preserve"> EMAIL:roeiherzig@mail.tau.ac.il</w:t>
-      </w:r>
-    </w:p>
-    <w:p>
-      <w:pPr>
-        <w:bidi w:val="0"/>
-      </w:pPr>
-      <w:r>
-        <w:t xml:space="preserve">Moshe Raboh </w:t>
+        <w:t xml:space="preserve"> </w:t>
+      </w:r>
+      <w:proofErr w:type="spellStart"/>
+      <w:r>
+        <w:t>EMAIL:roeiherzig@mail.tau.ac.il</w:t>
+      </w:r>
+      <w:proofErr w:type="spellEnd"/>
+    </w:p>
+    <w:p>
+      <w:pPr>
+        <w:bidi w:val="0"/>
+      </w:pPr>
+      <w:r>
+        <w:t xml:space="preserve">Moshe </w:t>
+      </w:r>
+      <w:proofErr w:type="spellStart"/>
+      <w:r>
+        <w:t>Raboh</w:t>
+      </w:r>
+      <w:proofErr w:type="spellEnd"/>
+      <w:r>
+        <w:t xml:space="preserve"> </w:t>
       </w:r>
       <w:r>
         <w:t>ID:</w:t>
@@ -60,7 +78,33 @@
           <w:bCs/>
           <w:u w:val="single"/>
         </w:rPr>
-        <w:t>ction To Machine Learning – EX 2</w:t>
+        <w:t xml:space="preserve">ction </w:t>
+      </w:r>
+      <w:proofErr w:type="gramStart"/>
+      <w:r>
+        <w:rPr>
+          <w:b/>
+          <w:bCs/>
+          <w:u w:val="single"/>
+        </w:rPr>
+        <w:t>To</w:t>
+      </w:r>
+      <w:proofErr w:type="gramEnd"/>
+      <w:r>
+        <w:rPr>
+          <w:b/>
+          <w:bCs/>
+          <w:u w:val="single"/>
+        </w:rPr>
+        <w:t xml:space="preserve"> Machine Learning – EX </w:t>
+      </w:r>
+      <w:r>
+        <w:rPr>
+          <w:b/>
+          <w:bCs/>
+          <w:u w:val="single"/>
+        </w:rPr>
+        <w:t>3</w:t>
       </w:r>
     </w:p>
     <w:p>
@@ -90,10 +134,26 @@
         <w:t>Directory: "</w:t>
       </w:r>
       <w:r>
-        <w:t xml:space="preserve"> /specific/a/home/cc/students/csguests/roeiherzig/ML/EX</w:t>
-      </w:r>
-      <w:r>
-        <w:t>2</w:t>
+        <w:t xml:space="preserve"> /specific/a/home/cc/students/</w:t>
+      </w:r>
+      <w:proofErr w:type="spellStart"/>
+      <w:r>
+        <w:t>csguests</w:t>
+      </w:r>
+      <w:proofErr w:type="spellEnd"/>
+      <w:r>
+        <w:t>/</w:t>
+      </w:r>
+      <w:proofErr w:type="spellStart"/>
+      <w:r>
+        <w:t>roeiherzig</w:t>
+      </w:r>
+      <w:proofErr w:type="spellEnd"/>
+      <w:r>
+        <w:t>/ML/EX</w:t>
+      </w:r>
+      <w:r>
+        <w:t>3</w:t>
       </w:r>
       <w:r>
         <w:t>"</w:t>
@@ -108,14 +168,19 @@
       <w:r>
         <w:t>See function "</w:t>
       </w:r>
+      <w:proofErr w:type="spellStart"/>
       <w:r>
         <w:t>part_a</w:t>
       </w:r>
+      <w:proofErr w:type="spellEnd"/>
       <w:r>
         <w:t>" in file "</w:t>
       </w:r>
       <w:r>
-        <w:t>q1</w:t>
+        <w:t>q</w:t>
+      </w:r>
+      <w:r>
+        <w:t>6</w:t>
       </w:r>
       <w:r>
         <w:t>.py</w:t>
@@ -130,25 +195,86 @@
     <w:p>
       <w:pPr>
         <w:pStyle w:val="ListParagraph"/>
-        <w:bidi w:val="0"/>
-      </w:pPr>
-      <w:r>
-        <w:rPr>
-          <w:b/>
-          <w:bCs/>
-        </w:rPr>
-        <w:t xml:space="preserve">TBD </w:t>
-      </w:r>
-      <w:r>
-        <w:t>as well as the 5% and 95% percentiles of the accuracies obtained.</w:t>
-      </w:r>
-      <w:r>
-        <w:rPr>
-          <w:b/>
-          <w:bCs/>
-        </w:rPr>
-        <w:br/>
-      </w:r>
+        <w:numPr>
+          <w:ilvl w:val="0"/>
+          <w:numId w:val="4"/>
+        </w:numPr>
+        <w:bidi w:val="0"/>
+      </w:pPr>
+      <w:r>
+        <w:t>We performed a grid search to find the best learning rate. The graph below shows the accuracy of both mean validation accuracy and mean training accuracy over the best range we found on the grid search.</w:t>
+      </w:r>
+      <w:r>
+        <w:br/>
+        <w:t>We extracted the best learning rate from the graph.</w:t>
+      </w:r>
+    </w:p>
+    <w:p>
+      <w:pPr>
+        <w:pStyle w:val="ListParagraph"/>
+        <w:numPr>
+          <w:ilvl w:val="0"/>
+          <w:numId w:val="4"/>
+        </w:numPr>
+        <w:bidi w:val="0"/>
+      </w:pPr>
+      <w:r>
+        <w:t>We used the best learning rate while the grid search for the best C</w:t>
+      </w:r>
+      <w:r>
+        <w:t>.</w:t>
+      </w:r>
+      <w:r>
+        <w:t xml:space="preserve"> </w:t>
+      </w:r>
+      <w:r>
+        <w:t>The graph below shows the accuracy of both mean validation accuracy and mean training accuracy over the best range we found on the grid search.</w:t>
+      </w:r>
+      <w:r>
+        <w:br/>
+        <w:t xml:space="preserve">We extracted the best </w:t>
+      </w:r>
+      <w:r>
+        <w:t xml:space="preserve">C </w:t>
+      </w:r>
+      <w:r>
+        <w:t>from the graph.</w:t>
+      </w:r>
+    </w:p>
+    <w:p>
+      <w:pPr>
+        <w:pStyle w:val="ListParagraph"/>
+        <w:numPr>
+          <w:ilvl w:val="0"/>
+          <w:numId w:val="4"/>
+        </w:numPr>
+        <w:bidi w:val="0"/>
+      </w:pPr>
+      <w:r>
+        <w:t>We used number of iterations</w:t>
+      </w:r>
+      <w:r>
+        <w:rPr>
+          <w:b/>
+          <w:bCs/>
+        </w:rPr>
+        <w:t>=??????</w:t>
+      </w:r>
+      <w:bookmarkStart w:id="0" w:name="_GoBack"/>
+      <w:bookmarkEnd w:id="0"/>
+    </w:p>
+    <w:p>
+      <w:pPr>
+        <w:pStyle w:val="ListParagraph"/>
+        <w:bidi w:val="0"/>
+        <w:ind w:left="1440"/>
+      </w:pPr>
+    </w:p>
+    <w:p>
+      <w:pPr>
+        <w:pStyle w:val="ListParagraph"/>
+        <w:bidi w:val="0"/>
+      </w:pPr>
       <w:r>
         <w:rPr>
           <w:b/>
@@ -166,20 +292,50 @@
         <w:t>Directory: "</w:t>
       </w:r>
       <w:r>
-        <w:t xml:space="preserve"> /specific/a/home/cc/students/csguests/roeiherzig/ML/EX</w:t>
-      </w:r>
-      <w:r>
-        <w:t>2"</w:t>
-      </w:r>
-      <w:r>
-        <w:rPr>
-          <w:b/>
-          <w:bCs/>
-        </w:rPr>
-        <w:br/>
-      </w:r>
-      <w:r>
-        <w:t>See function "part_b" in file "q1</w:t>
+        <w:t xml:space="preserve"> /specific/a/home/cc/students/</w:t>
+      </w:r>
+      <w:proofErr w:type="spellStart"/>
+      <w:r>
+        <w:t>csguests</w:t>
+      </w:r>
+      <w:proofErr w:type="spellEnd"/>
+      <w:r>
+        <w:t>/</w:t>
+      </w:r>
+      <w:proofErr w:type="spellStart"/>
+      <w:r>
+        <w:t>roeiherzig</w:t>
+      </w:r>
+      <w:proofErr w:type="spellEnd"/>
+      <w:r>
+        <w:t>/ML/EX</w:t>
+      </w:r>
+      <w:r>
+        <w:t>3</w:t>
+      </w:r>
+      <w:r>
+        <w:t>"</w:t>
+      </w:r>
+      <w:r>
+        <w:rPr>
+          <w:b/>
+          <w:bCs/>
+        </w:rPr>
+        <w:br/>
+      </w:r>
+      <w:r>
+        <w:t>See function "</w:t>
+      </w:r>
+      <w:proofErr w:type="spellStart"/>
+      <w:r>
+        <w:t>part_b</w:t>
+      </w:r>
+      <w:proofErr w:type="spellEnd"/>
+      <w:r>
+        <w:t>" in file "q</w:t>
+      </w:r>
+      <w:r>
+        <w:t>6</w:t>
       </w:r>
       <w:r>
         <w:t>.py</w:t>
@@ -292,6 +448,7 @@
         <w:bidi w:val="0"/>
       </w:pPr>
       <w:r>
+        <w:lastRenderedPageBreak/>
         <w:t>TBD - intuition</w:t>
       </w:r>
       <w:r>
@@ -321,7 +478,23 @@
         <w:t>Directory: "</w:t>
       </w:r>
       <w:r>
-        <w:t xml:space="preserve"> /specific/a/home/cc/students/csguests/roeiherzig/ML/EX</w:t>
+        <w:t xml:space="preserve"> /specific/a/home/cc/students/</w:t>
+      </w:r>
+      <w:proofErr w:type="spellStart"/>
+      <w:r>
+        <w:t>csguests</w:t>
+      </w:r>
+      <w:proofErr w:type="spellEnd"/>
+      <w:r>
+        <w:t>/</w:t>
+      </w:r>
+      <w:proofErr w:type="spellStart"/>
+      <w:r>
+        <w:t>roeiherzig</w:t>
+      </w:r>
+      <w:proofErr w:type="spellEnd"/>
+      <w:r>
+        <w:t>/ML/EX</w:t>
       </w:r>
       <w:r>
         <w:t>2</w:t>
@@ -339,9 +512,11 @@
       <w:r>
         <w:t>See function "</w:t>
       </w:r>
+      <w:proofErr w:type="spellStart"/>
       <w:r>
         <w:t>part_c</w:t>
       </w:r>
+      <w:proofErr w:type="spellEnd"/>
       <w:r>
         <w:t>" in file "</w:t>
       </w:r>
@@ -393,7 +568,23 @@
         <w:t>Directory: "</w:t>
       </w:r>
       <w:r>
-        <w:t xml:space="preserve"> /specific/a/home/cc/students/csguests/roeiherzig/ML/EX</w:t>
+        <w:t xml:space="preserve"> /specific/a/home/cc/students/</w:t>
+      </w:r>
+      <w:proofErr w:type="spellStart"/>
+      <w:r>
+        <w:t>csguests</w:t>
+      </w:r>
+      <w:proofErr w:type="spellEnd"/>
+      <w:r>
+        <w:t>/</w:t>
+      </w:r>
+      <w:proofErr w:type="spellStart"/>
+      <w:r>
+        <w:t>roeiherzig</w:t>
+      </w:r>
+      <w:proofErr w:type="spellEnd"/>
+      <w:r>
+        <w:t>/ML/EX</w:t>
       </w:r>
       <w:r>
         <w:t>2</w:t>
@@ -411,9 +602,11 @@
       <w:r>
         <w:t>See function "</w:t>
       </w:r>
+      <w:proofErr w:type="spellStart"/>
       <w:r>
         <w:t>part_d</w:t>
       </w:r>
+      <w:proofErr w:type="spellEnd"/>
       <w:r>
         <w:t>" in file "</w:t>
       </w:r>
@@ -434,7 +627,6 @@
         <w:br/>
       </w:r>
       <w:r>
-        <w:lastRenderedPageBreak/>
         <w:t>Image file: "</w:t>
       </w:r>
       <w:r>
@@ -691,7 +883,23 @@
         <w:t xml:space="preserve"> /specific/a/home/cc/stu</w:t>
       </w:r>
       <w:r>
-        <w:t>dents/csguests/roeiherzig/ML/EX2</w:t>
+        <w:t>dents/</w:t>
+      </w:r>
+      <w:proofErr w:type="spellStart"/>
+      <w:r>
+        <w:t>csguests</w:t>
+      </w:r>
+      <w:proofErr w:type="spellEnd"/>
+      <w:r>
+        <w:t>/</w:t>
+      </w:r>
+      <w:proofErr w:type="spellStart"/>
+      <w:r>
+        <w:t>roeiherzig</w:t>
+      </w:r>
+      <w:proofErr w:type="spellEnd"/>
+      <w:r>
+        <w:t>/ML/EX2</w:t>
       </w:r>
       <w:r>
         <w:t>"</w:t>
@@ -816,9 +1024,11 @@
       <w:r>
         <w:t xml:space="preserve">, so we might </w:t>
       </w:r>
+      <w:proofErr w:type="spellStart"/>
       <w:r>
         <w:t>underfitting</w:t>
       </w:r>
+      <w:proofErr w:type="spellEnd"/>
       <w:r>
         <w:t>, and will get small accuracy in both validation</w:t>
       </w:r>
@@ -859,7 +1069,23 @@
         <w:t xml:space="preserve"> /specific/a/home/cc/stu</w:t>
       </w:r>
       <w:r>
-        <w:t>dents/csguests/roeiherzig/ML/EX2"</w:t>
+        <w:t>dents/</w:t>
+      </w:r>
+      <w:proofErr w:type="spellStart"/>
+      <w:r>
+        <w:t>csguests</w:t>
+      </w:r>
+      <w:proofErr w:type="spellEnd"/>
+      <w:r>
+        <w:t>/</w:t>
+      </w:r>
+      <w:proofErr w:type="spellStart"/>
+      <w:r>
+        <w:t>roeiherzig</w:t>
+      </w:r>
+      <w:proofErr w:type="spellEnd"/>
+      <w:r>
+        <w:t>/ML/EX2"</w:t>
       </w:r>
       <w:r>
         <w:rPr>
@@ -983,7 +1209,23 @@
         <w:t xml:space="preserve"> /specific/a/home/cc/stu</w:t>
       </w:r>
       <w:r>
-        <w:t>dents/csguests/roeiherzig/ML/EX2"</w:t>
+        <w:t>dents/</w:t>
+      </w:r>
+      <w:proofErr w:type="spellStart"/>
+      <w:r>
+        <w:t>csguests</w:t>
+      </w:r>
+      <w:proofErr w:type="spellEnd"/>
+      <w:r>
+        <w:t>/</w:t>
+      </w:r>
+      <w:proofErr w:type="spellStart"/>
+      <w:r>
+        <w:t>roeiherzig</w:t>
+      </w:r>
+      <w:proofErr w:type="spellEnd"/>
+      <w:r>
+        <w:t>/ML/EX2"</w:t>
       </w:r>
       <w:r>
         <w:rPr>
@@ -1046,14 +1288,7 @@
           <w:bCs/>
         </w:rPr>
         <w:lastRenderedPageBreak/>
-        <w:t>3</w:t>
-      </w:r>
-      <w:r>
-        <w:rPr>
-          <w:b/>
-          <w:bCs/>
-        </w:rPr>
-        <w:t>.</w:t>
+        <w:t>3.</w:t>
       </w:r>
     </w:p>
     <w:p>
@@ -1081,7 +1316,23 @@
         <w:t xml:space="preserve"> /specific/a/home/cc/stu</w:t>
       </w:r>
       <w:r>
-        <w:t>dents/csguests/roeiherzig/ML/EX2"</w:t>
+        <w:t>dents/</w:t>
+      </w:r>
+      <w:proofErr w:type="spellStart"/>
+      <w:r>
+        <w:t>csguests</w:t>
+      </w:r>
+      <w:proofErr w:type="spellEnd"/>
+      <w:r>
+        <w:t>/</w:t>
+      </w:r>
+      <w:proofErr w:type="spellStart"/>
+      <w:r>
+        <w:t>roeiherzig</w:t>
+      </w:r>
+      <w:proofErr w:type="spellEnd"/>
+      <w:r>
+        <w:t>/ML/EX2"</w:t>
       </w:r>
       <w:r>
         <w:rPr>
@@ -1093,14 +1344,13 @@
       <w:r>
         <w:t>See function "</w:t>
       </w:r>
+      <w:proofErr w:type="spellStart"/>
       <w:r>
         <w:t>part_a</w:t>
       </w:r>
-      <w:r>
-        <w:t>" in file "</w:t>
-      </w:r>
-      <w:r>
-        <w:t>q3</w:t>
+      <w:proofErr w:type="spellEnd"/>
+      <w:r>
+        <w:t>" in file "q3</w:t>
       </w:r>
       <w:r>
         <w:t>.py</w:t>
@@ -1208,7 +1458,23 @@
         <w:t xml:space="preserve"> /specific/a/home/cc/stu</w:t>
       </w:r>
       <w:r>
-        <w:t>dents/csguests/roeiherzig/ML/EX2"</w:t>
+        <w:t>dents/</w:t>
+      </w:r>
+      <w:proofErr w:type="spellStart"/>
+      <w:r>
+        <w:t>csguests</w:t>
+      </w:r>
+      <w:proofErr w:type="spellEnd"/>
+      <w:r>
+        <w:t>/</w:t>
+      </w:r>
+      <w:proofErr w:type="spellStart"/>
+      <w:r>
+        <w:t>roeiherzig</w:t>
+      </w:r>
+      <w:proofErr w:type="spellEnd"/>
+      <w:r>
+        <w:t>/ML/EX2"</w:t>
       </w:r>
       <w:r>
         <w:rPr>
@@ -1220,9 +1486,11 @@
       <w:r>
         <w:t>See function "</w:t>
       </w:r>
+      <w:proofErr w:type="spellStart"/>
       <w:r>
         <w:t>part_b</w:t>
       </w:r>
+      <w:proofErr w:type="spellEnd"/>
       <w:r>
         <w:t>" in file "q3</w:t>
       </w:r>
@@ -1238,10 +1506,7 @@
         <w:bidi w:val="0"/>
       </w:pPr>
       <w:r>
-        <w:t>The image file name: "</w:t>
-      </w:r>
-      <w:r>
-        <w:t>q3_part_b</w:t>
+        <w:t>The image file name: "q3_part_b</w:t>
       </w:r>
       <w:r>
         <w:t>.png</w:t>
@@ -1317,34 +1582,15 @@
         <w:bidi w:val="0"/>
       </w:pPr>
       <w:r>
-        <w:t xml:space="preserve">We performed a grid search to find the best </w:t>
-      </w:r>
-      <w:r>
-        <w:t>C</w:t>
-      </w:r>
-      <w:r>
-        <w:t xml:space="preserve"> while </w:t>
-      </w:r>
-      <w:r>
-        <w:t>T is fixed to 1000 and learning_rate</w:t>
-      </w:r>
-      <w:r>
-        <w:t xml:space="preserve"> is fixed to </w:t>
-      </w:r>
-      <w:r>
-        <w:t>0.94</w:t>
-      </w:r>
-      <w:r>
-        <w:t xml:space="preserve">. The best </w:t>
-      </w:r>
-      <w:r>
-        <w:t xml:space="preserve">C </w:t>
-      </w:r>
-      <w:r>
-        <w:t>is 0.94</w:t>
-      </w:r>
-      <w:r>
-        <w:t>.</w:t>
+        <w:t xml:space="preserve">We performed a grid search to find the best C while T is fixed to 1000 and </w:t>
+      </w:r>
+      <w:proofErr w:type="spellStart"/>
+      <w:r>
+        <w:t>learning_rate</w:t>
+      </w:r>
+      <w:proofErr w:type="spellEnd"/>
+      <w:r>
+        <w:t xml:space="preserve"> is fixed to 0.94. The best C is 0.94.</w:t>
       </w:r>
     </w:p>
     <w:p>
@@ -1372,7 +1618,23 @@
         <w:t xml:space="preserve"> /specific/a/home/cc/stu</w:t>
       </w:r>
       <w:r>
-        <w:t>dents/csguests/roeiherzig/ML/EX2"</w:t>
+        <w:t>dents/</w:t>
+      </w:r>
+      <w:proofErr w:type="spellStart"/>
+      <w:r>
+        <w:t>csguests</w:t>
+      </w:r>
+      <w:proofErr w:type="spellEnd"/>
+      <w:r>
+        <w:t>/</w:t>
+      </w:r>
+      <w:proofErr w:type="spellStart"/>
+      <w:r>
+        <w:t>roeiherzig</w:t>
+      </w:r>
+      <w:proofErr w:type="spellEnd"/>
+      <w:r>
+        <w:t>/ML/EX2"</w:t>
       </w:r>
       <w:r>
         <w:rPr>
@@ -1384,9 +1646,11 @@
       <w:r>
         <w:t>See function "</w:t>
       </w:r>
+      <w:proofErr w:type="spellStart"/>
       <w:r>
         <w:t>part_c</w:t>
       </w:r>
+      <w:proofErr w:type="spellEnd"/>
       <w:r>
         <w:t>" in file "q3</w:t>
       </w:r>
@@ -1403,10 +1667,7 @@
       </w:pPr>
       <w:r>
         <w:lastRenderedPageBreak/>
-        <w:t>The image file name: "</w:t>
-      </w:r>
-      <w:r>
-        <w:t>q3_part_c</w:t>
+        <w:t>The image file name: "q3_part_c</w:t>
       </w:r>
       <w:r>
         <w:t>.png</w:t>
@@ -1518,23 +1779,42 @@
         <w:t xml:space="preserve"> /specific/a/home/cc/stu</w:t>
       </w:r>
       <w:r>
-        <w:t>dents/csguests/roeiherzig/ML/EX2"</w:t>
-      </w:r>
-      <w:r>
-        <w:rPr>
-          <w:b/>
-          <w:bCs/>
-        </w:rPr>
-        <w:br/>
-      </w:r>
-      <w:r>
-        <w:t>See function "pa</w:t>
+        <w:t>dents/</w:t>
+      </w:r>
+      <w:proofErr w:type="spellStart"/>
+      <w:r>
+        <w:t>csguests</w:t>
+      </w:r>
+      <w:proofErr w:type="spellEnd"/>
+      <w:r>
+        <w:t>/</w:t>
+      </w:r>
+      <w:proofErr w:type="spellStart"/>
+      <w:r>
+        <w:t>roeiherzig</w:t>
+      </w:r>
+      <w:proofErr w:type="spellEnd"/>
+      <w:r>
+        <w:t>/ML/EX2"</w:t>
+      </w:r>
+      <w:r>
+        <w:rPr>
+          <w:b/>
+          <w:bCs/>
+        </w:rPr>
+        <w:br/>
+      </w:r>
+      <w:r>
+        <w:t>See function "</w:t>
+      </w:r>
+      <w:proofErr w:type="spellStart"/>
+      <w:r>
+        <w:t>pa</w:t>
       </w:r>
       <w:r>
         <w:t>rt_d</w:t>
       </w:r>
-      <w:bookmarkStart w:id="0" w:name="_GoBack"/>
-      <w:bookmarkEnd w:id="0"/>
+      <w:proofErr w:type="spellEnd"/>
       <w:r>
         <w:t>" in file "q3</w:t>
       </w:r>
@@ -1587,6 +1867,119 @@
 <file path=word/numbering.xml><?xml version="1.0" encoding="utf-8"?>
 <w:numbering xmlns:wpc="http://schemas.microsoft.com/office/word/2010/wordprocessingCanvas" xmlns:cx="http://schemas.microsoft.com/office/drawing/2014/chartex" xmlns:cx1="http://schemas.microsoft.com/office/drawing/2015/9/8/chartex" xmlns:cx2="http://schemas.microsoft.com/office/drawing/2015/10/21/chartex" xmlns:mc="http://schemas.openxmlformats.org/markup-compatibility/2006" xmlns:o="urn:schemas-microsoft-com:office:office" xmlns:r="http://schemas.openxmlformats.org/officeDocument/2006/relationships" xmlns:m="http://schemas.openxmlformats.org/officeDocument/2006/math" xmlns:v="urn:schemas-microsoft-com:vml" xmlns:wp14="http://schemas.microsoft.com/office/word/2010/wordprocessingDrawing" xmlns:wp="http://schemas.openxmlformats.org/drawingml/2006/wordprocessingDrawing" xmlns:w10="urn:schemas-microsoft-com:office:word" xmlns:w="http://schemas.openxmlformats.org/wordprocessingml/2006/main" xmlns:w14="http://schemas.microsoft.com/office/word/2010/wordml" xmlns:w15="http://schemas.microsoft.com/office/word/2012/wordml" xmlns:w16se="http://schemas.microsoft.com/office/word/2015/wordml/symex" xmlns:wpg="http://schemas.microsoft.com/office/word/2010/wordprocessingGroup" xmlns:wpi="http://schemas.microsoft.com/office/word/2010/wordprocessingInk" xmlns:wne="http://schemas.microsoft.com/office/word/2006/wordml" xmlns:wps="http://schemas.microsoft.com/office/word/2010/wordprocessingShape" mc:Ignorable="w14 w15 w16se wp14">
   <w:abstractNum w:abstractNumId="0" w15:restartNumberingAfterBreak="0">
+    <w:nsid w:val="1D0510D5"/>
+    <w:multiLevelType w:val="hybridMultilevel"/>
+    <w:tmpl w:val="E6DC08D0"/>
+    <w:lvl w:ilvl="0" w:tplc="04090001">
+      <w:start w:val="1"/>
+      <w:numFmt w:val="bullet"/>
+      <w:lvlText w:val=""/>
+      <w:lvlJc w:val="left"/>
+      <w:pPr>
+        <w:ind w:left="1440" w:hanging="360"/>
+      </w:pPr>
+      <w:rPr>
+        <w:rFonts w:ascii="Symbol" w:hAnsi="Symbol" w:hint="default"/>
+      </w:rPr>
+    </w:lvl>
+    <w:lvl w:ilvl="1" w:tplc="04090003" w:tentative="1">
+      <w:start w:val="1"/>
+      <w:numFmt w:val="bullet"/>
+      <w:lvlText w:val="o"/>
+      <w:lvlJc w:val="left"/>
+      <w:pPr>
+        <w:ind w:left="2160" w:hanging="360"/>
+      </w:pPr>
+      <w:rPr>
+        <w:rFonts w:ascii="Courier New" w:hAnsi="Courier New" w:cs="Courier New" w:hint="default"/>
+      </w:rPr>
+    </w:lvl>
+    <w:lvl w:ilvl="2" w:tplc="04090005" w:tentative="1">
+      <w:start w:val="1"/>
+      <w:numFmt w:val="bullet"/>
+      <w:lvlText w:val=""/>
+      <w:lvlJc w:val="left"/>
+      <w:pPr>
+        <w:ind w:left="2880" w:hanging="360"/>
+      </w:pPr>
+      <w:rPr>
+        <w:rFonts w:ascii="Wingdings" w:hAnsi="Wingdings" w:hint="default"/>
+      </w:rPr>
+    </w:lvl>
+    <w:lvl w:ilvl="3" w:tplc="04090001" w:tentative="1">
+      <w:start w:val="1"/>
+      <w:numFmt w:val="bullet"/>
+      <w:lvlText w:val=""/>
+      <w:lvlJc w:val="left"/>
+      <w:pPr>
+        <w:ind w:left="3600" w:hanging="360"/>
+      </w:pPr>
+      <w:rPr>
+        <w:rFonts w:ascii="Symbol" w:hAnsi="Symbol" w:hint="default"/>
+      </w:rPr>
+    </w:lvl>
+    <w:lvl w:ilvl="4" w:tplc="04090003" w:tentative="1">
+      <w:start w:val="1"/>
+      <w:numFmt w:val="bullet"/>
+      <w:lvlText w:val="o"/>
+      <w:lvlJc w:val="left"/>
+      <w:pPr>
+        <w:ind w:left="4320" w:hanging="360"/>
+      </w:pPr>
+      <w:rPr>
+        <w:rFonts w:ascii="Courier New" w:hAnsi="Courier New" w:cs="Courier New" w:hint="default"/>
+      </w:rPr>
+    </w:lvl>
+    <w:lvl w:ilvl="5" w:tplc="04090005" w:tentative="1">
+      <w:start w:val="1"/>
+      <w:numFmt w:val="bullet"/>
+      <w:lvlText w:val=""/>
+      <w:lvlJc w:val="left"/>
+      <w:pPr>
+        <w:ind w:left="5040" w:hanging="360"/>
+      </w:pPr>
+      <w:rPr>
+        <w:rFonts w:ascii="Wingdings" w:hAnsi="Wingdings" w:hint="default"/>
+      </w:rPr>
+    </w:lvl>
+    <w:lvl w:ilvl="6" w:tplc="04090001" w:tentative="1">
+      <w:start w:val="1"/>
+      <w:numFmt w:val="bullet"/>
+      <w:lvlText w:val=""/>
+      <w:lvlJc w:val="left"/>
+      <w:pPr>
+        <w:ind w:left="5760" w:hanging="360"/>
+      </w:pPr>
+      <w:rPr>
+        <w:rFonts w:ascii="Symbol" w:hAnsi="Symbol" w:hint="default"/>
+      </w:rPr>
+    </w:lvl>
+    <w:lvl w:ilvl="7" w:tplc="04090003" w:tentative="1">
+      <w:start w:val="1"/>
+      <w:numFmt w:val="bullet"/>
+      <w:lvlText w:val="o"/>
+      <w:lvlJc w:val="left"/>
+      <w:pPr>
+        <w:ind w:left="6480" w:hanging="360"/>
+      </w:pPr>
+      <w:rPr>
+        <w:rFonts w:ascii="Courier New" w:hAnsi="Courier New" w:cs="Courier New" w:hint="default"/>
+      </w:rPr>
+    </w:lvl>
+    <w:lvl w:ilvl="8" w:tplc="04090005" w:tentative="1">
+      <w:start w:val="1"/>
+      <w:numFmt w:val="bullet"/>
+      <w:lvlText w:val=""/>
+      <w:lvlJc w:val="left"/>
+      <w:pPr>
+        <w:ind w:left="7200" w:hanging="360"/>
+      </w:pPr>
+      <w:rPr>
+        <w:rFonts w:ascii="Wingdings" w:hAnsi="Wingdings" w:hint="default"/>
+      </w:rPr>
+    </w:lvl>
+  </w:abstractNum>
+  <w:abstractNum w:abstractNumId="1" w15:restartNumberingAfterBreak="0">
     <w:nsid w:val="379F1077"/>
     <w:multiLevelType w:val="hybridMultilevel"/>
     <w:tmpl w:val="9A44C0F2"/>
@@ -1698,7 +2091,7 @@
       </w:rPr>
     </w:lvl>
   </w:abstractNum>
-  <w:abstractNum w:abstractNumId="1" w15:restartNumberingAfterBreak="0">
+  <w:abstractNum w:abstractNumId="2" w15:restartNumberingAfterBreak="0">
     <w:nsid w:val="60E626D6"/>
     <w:multiLevelType w:val="hybridMultilevel"/>
     <w:tmpl w:val="A8BEF248"/>
@@ -1787,12 +2180,12 @@
       </w:pPr>
     </w:lvl>
   </w:abstractNum>
-  <w:abstractNum w:abstractNumId="2" w15:restartNumberingAfterBreak="0">
+  <w:abstractNum w:abstractNumId="3" w15:restartNumberingAfterBreak="0">
     <w:nsid w:val="62581CCC"/>
     <w:multiLevelType w:val="hybridMultilevel"/>
-    <w:tmpl w:val="06729710"/>
-    <w:lvl w:ilvl="0" w:tplc="0409000F">
-      <w:start w:val="1"/>
+    <w:tmpl w:val="108E74EA"/>
+    <w:lvl w:ilvl="0" w:tplc="7F60E30E">
+      <w:start w:val="6"/>
       <w:numFmt w:val="decimal"/>
       <w:lvlText w:val="%1."/>
       <w:lvlJc w:val="left"/>
@@ -1877,12 +2270,15 @@
     </w:lvl>
   </w:abstractNum>
   <w:num w:numId="1">
+    <w:abstractNumId w:val="3"/>
+  </w:num>
+  <w:num w:numId="2">
     <w:abstractNumId w:val="2"/>
   </w:num>
-  <w:num w:numId="2">
+  <w:num w:numId="3">
     <w:abstractNumId w:val="1"/>
   </w:num>
-  <w:num w:numId="3">
+  <w:num w:numId="4">
     <w:abstractNumId w:val="0"/>
   </w:num>
 </w:numbering>

</xml_diff>